<commit_message>
names for lab report
</commit_message>
<xml_diff>
--- a/LabReport.docx
+++ b/LabReport.docx
@@ -47,17 +47,7 @@
                 <w:szCs w:val="20"/>
                 <w:lang w:val="en-US"/>
               </w:rPr>
-              <w:t>Group</w:t>
-            </w:r>
-            <w:r>
-              <w:rPr>
-                <w:rFonts w:ascii="Arial" w:hAnsi="Arial" w:cs="Arial"/>
-                <w:b/>
-                <w:sz w:val="20"/>
-                <w:szCs w:val="20"/>
-                <w:lang w:val="en-US"/>
-              </w:rPr>
-              <w:t>:</w:t>
+              <w:t>Group:</w:t>
             </w:r>
           </w:p>
         </w:tc>
@@ -76,6 +66,17 @@
                 <w:lang w:val="en-US"/>
               </w:rPr>
             </w:pPr>
+            <w:r>
+              <w:rPr>
+                <w:rFonts w:ascii="Arial" w:hAnsi="Arial" w:cs="Arial"/>
+                <w:b/>
+                <w:bCs/>
+                <w:color w:val="000000"/>
+                <w:sz w:val="20"/>
+                <w:szCs w:val="20"/>
+              </w:rPr>
+              <w:t>308</w:t>
+            </w:r>
           </w:p>
         </w:tc>
         <w:tc>
@@ -120,6 +121,16 @@
                 <w:lang w:val="en-US"/>
               </w:rPr>
             </w:pPr>
+            <w:r>
+              <w:rPr>
+                <w:rFonts w:ascii="Arial" w:hAnsi="Arial" w:cs="Arial"/>
+                <w:b/>
+                <w:sz w:val="20"/>
+                <w:szCs w:val="20"/>
+                <w:lang w:val="en-US"/>
+              </w:rPr>
+              <w:t>fsdb308</w:t>
+            </w:r>
           </w:p>
         </w:tc>
       </w:tr>
@@ -166,6 +177,30 @@
                 <w:lang w:val="en-US"/>
               </w:rPr>
             </w:pPr>
+            <w:r>
+              <w:rPr>
+                <w:rFonts w:ascii="Arial" w:hAnsi="Arial" w:cs="Arial"/>
+                <w:b/>
+                <w:bCs/>
+                <w:color w:val="000000"/>
+                <w:sz w:val="20"/>
+                <w:szCs w:val="20"/>
+              </w:rPr>
+              <w:t xml:space="preserve">Siro Brotón </w:t>
+            </w:r>
+            <w:proofErr w:type="spellStart"/>
+            <w:r>
+              <w:rPr>
+                <w:rFonts w:ascii="Arial" w:hAnsi="Arial" w:cs="Arial"/>
+                <w:b/>
+                <w:bCs/>
+                <w:color w:val="000000"/>
+                <w:sz w:val="20"/>
+                <w:szCs w:val="20"/>
+              </w:rPr>
+              <w:t>Gutierrez</w:t>
+            </w:r>
+            <w:proofErr w:type="spellEnd"/>
           </w:p>
         </w:tc>
         <w:tc>
@@ -210,106 +245,17 @@
                 <w:lang w:val="en-US"/>
               </w:rPr>
             </w:pPr>
-          </w:p>
-        </w:tc>
-      </w:tr>
-      <w:tr>
-        <w:tc>
-          <w:tcPr>
-            <w:tcW w:w="1418" w:type="dxa"/>
-          </w:tcPr>
-          <w:p>
-            <w:pPr>
-              <w:spacing w:before="120" w:after="120"/>
-              <w:rPr>
-                <w:rFonts w:ascii="Arial" w:hAnsi="Arial" w:cs="Arial"/>
-                <w:b/>
-                <w:sz w:val="20"/>
-                <w:szCs w:val="20"/>
-                <w:lang w:val="en-US"/>
-              </w:rPr>
-            </w:pPr>
             <w:r>
               <w:rPr>
                 <w:rFonts w:ascii="Arial" w:hAnsi="Arial" w:cs="Arial"/>
                 <w:b/>
+                <w:bCs/>
+                <w:color w:val="000000"/>
                 <w:sz w:val="20"/>
                 <w:szCs w:val="20"/>
-                <w:lang w:val="en-US"/>
               </w:rPr>
-              <w:t>Student</w:t>
+              <w:t>100496683</w:t>
             </w:r>
-            <w:r>
-              <w:rPr>
-                <w:rFonts w:ascii="Arial" w:hAnsi="Arial" w:cs="Arial"/>
-                <w:b/>
-                <w:sz w:val="20"/>
-                <w:szCs w:val="20"/>
-                <w:lang w:val="en-US"/>
-              </w:rPr>
-              <w:t>:</w:t>
-            </w:r>
-          </w:p>
-        </w:tc>
-        <w:tc>
-          <w:tcPr>
-            <w:tcW w:w="3937" w:type="dxa"/>
-          </w:tcPr>
-          <w:p>
-            <w:pPr>
-              <w:spacing w:before="120" w:after="120"/>
-              <w:rPr>
-                <w:rFonts w:ascii="Arial" w:hAnsi="Arial" w:cs="Arial"/>
-                <w:b/>
-                <w:sz w:val="20"/>
-                <w:szCs w:val="20"/>
-                <w:lang w:val="en-US"/>
-              </w:rPr>
-            </w:pPr>
-          </w:p>
-        </w:tc>
-        <w:tc>
-          <w:tcPr>
-            <w:tcW w:w="1166" w:type="dxa"/>
-          </w:tcPr>
-          <w:p>
-            <w:pPr>
-              <w:spacing w:before="120" w:after="120"/>
-              <w:rPr>
-                <w:rFonts w:ascii="Arial" w:hAnsi="Arial" w:cs="Arial"/>
-                <w:b/>
-                <w:sz w:val="20"/>
-                <w:szCs w:val="20"/>
-                <w:lang w:val="en-US"/>
-              </w:rPr>
-            </w:pPr>
-            <w:r>
-              <w:rPr>
-                <w:rFonts w:ascii="Arial" w:hAnsi="Arial" w:cs="Arial"/>
-                <w:b/>
-                <w:sz w:val="20"/>
-                <w:szCs w:val="20"/>
-                <w:lang w:val="en-US"/>
-              </w:rPr>
-              <w:t>NIA:</w:t>
-            </w:r>
-          </w:p>
-        </w:tc>
-        <w:tc>
-          <w:tcPr>
-            <w:tcW w:w="1559" w:type="dxa"/>
-          </w:tcPr>
-          <w:p>
-            <w:pPr>
-              <w:spacing w:before="120" w:after="120"/>
-              <w:rPr>
-                <w:rFonts w:ascii="Arial" w:hAnsi="Arial" w:cs="Arial"/>
-                <w:b/>
-                <w:sz w:val="20"/>
-                <w:szCs w:val="20"/>
-                <w:lang w:val="en-US"/>
-              </w:rPr>
-            </w:pPr>
           </w:p>
         </w:tc>
       </w:tr>
@@ -356,6 +302,17 @@
                 <w:lang w:val="en-US"/>
               </w:rPr>
             </w:pPr>
+            <w:r>
+              <w:rPr>
+                <w:rFonts w:ascii="Arial" w:hAnsi="Arial" w:cs="Arial"/>
+                <w:b/>
+                <w:bCs/>
+                <w:color w:val="000000"/>
+                <w:sz w:val="20"/>
+                <w:szCs w:val="20"/>
+              </w:rPr>
+              <w:t>Yan Chen Zhou </w:t>
+            </w:r>
           </w:p>
         </w:tc>
         <w:tc>
@@ -400,13 +357,162 @@
                 <w:lang w:val="en-US"/>
               </w:rPr>
             </w:pPr>
+            <w:r>
+              <w:rPr>
+                <w:rFonts w:ascii="Arial" w:hAnsi="Arial" w:cs="Arial"/>
+                <w:b/>
+                <w:bCs/>
+                <w:color w:val="000000"/>
+                <w:sz w:val="20"/>
+                <w:szCs w:val="20"/>
+              </w:rPr>
+              <w:t>100496757</w:t>
+            </w:r>
+          </w:p>
+        </w:tc>
+      </w:tr>
+      <w:tr>
+        <w:tc>
+          <w:tcPr>
+            <w:tcW w:w="1418" w:type="dxa"/>
+          </w:tcPr>
+          <w:p>
+            <w:pPr>
+              <w:spacing w:before="120" w:after="120"/>
+              <w:rPr>
+                <w:rFonts w:ascii="Arial" w:hAnsi="Arial" w:cs="Arial"/>
+                <w:b/>
+                <w:sz w:val="20"/>
+                <w:szCs w:val="20"/>
+                <w:lang w:val="en-US"/>
+              </w:rPr>
+            </w:pPr>
+            <w:r>
+              <w:rPr>
+                <w:rFonts w:ascii="Arial" w:hAnsi="Arial" w:cs="Arial"/>
+                <w:b/>
+                <w:sz w:val="20"/>
+                <w:szCs w:val="20"/>
+                <w:lang w:val="en-US"/>
+              </w:rPr>
+              <w:t>Student:</w:t>
+            </w:r>
+          </w:p>
+        </w:tc>
+        <w:tc>
+          <w:tcPr>
+            <w:tcW w:w="3937" w:type="dxa"/>
+          </w:tcPr>
+          <w:p>
+            <w:pPr>
+              <w:spacing w:before="120" w:after="120"/>
+              <w:rPr>
+                <w:rFonts w:ascii="Arial" w:hAnsi="Arial" w:cs="Arial"/>
+                <w:b/>
+                <w:sz w:val="20"/>
+                <w:szCs w:val="20"/>
+                <w:lang w:val="en-US"/>
+              </w:rPr>
+            </w:pPr>
+            <w:proofErr w:type="spellStart"/>
+            <w:r>
+              <w:rPr>
+                <w:rFonts w:ascii="Arial" w:hAnsi="Arial" w:cs="Arial"/>
+                <w:b/>
+                <w:bCs/>
+                <w:color w:val="000000"/>
+                <w:sz w:val="20"/>
+                <w:szCs w:val="20"/>
+              </w:rPr>
+              <w:t>Ivan</w:t>
+            </w:r>
+            <w:proofErr w:type="spellEnd"/>
+            <w:r>
+              <w:rPr>
+                <w:rFonts w:ascii="Arial" w:hAnsi="Arial" w:cs="Arial"/>
+                <w:b/>
+                <w:bCs/>
+                <w:color w:val="000000"/>
+                <w:sz w:val="20"/>
+                <w:szCs w:val="20"/>
+              </w:rPr>
+              <w:t xml:space="preserve"> </w:t>
+            </w:r>
+            <w:proofErr w:type="spellStart"/>
+            <w:r>
+              <w:rPr>
+                <w:rFonts w:ascii="Arial" w:hAnsi="Arial" w:cs="Arial"/>
+                <w:b/>
+                <w:bCs/>
+                <w:color w:val="000000"/>
+                <w:sz w:val="20"/>
+                <w:szCs w:val="20"/>
+              </w:rPr>
+              <w:t>Ocheretianyi</w:t>
+            </w:r>
+            <w:proofErr w:type="spellEnd"/>
+          </w:p>
+        </w:tc>
+        <w:tc>
+          <w:tcPr>
+            <w:tcW w:w="1166" w:type="dxa"/>
+          </w:tcPr>
+          <w:p>
+            <w:pPr>
+              <w:spacing w:before="120" w:after="120"/>
+              <w:rPr>
+                <w:rFonts w:ascii="Arial" w:hAnsi="Arial" w:cs="Arial"/>
+                <w:b/>
+                <w:sz w:val="20"/>
+                <w:szCs w:val="20"/>
+                <w:lang w:val="en-US"/>
+              </w:rPr>
+            </w:pPr>
+            <w:r>
+              <w:rPr>
+                <w:rFonts w:ascii="Arial" w:hAnsi="Arial" w:cs="Arial"/>
+                <w:b/>
+                <w:sz w:val="20"/>
+                <w:szCs w:val="20"/>
+                <w:lang w:val="en-US"/>
+              </w:rPr>
+              <w:t>NIA:</w:t>
+            </w:r>
+          </w:p>
+        </w:tc>
+        <w:tc>
+          <w:tcPr>
+            <w:tcW w:w="1559" w:type="dxa"/>
+          </w:tcPr>
+          <w:p>
+            <w:pPr>
+              <w:spacing w:before="120" w:after="120"/>
+              <w:rPr>
+                <w:rFonts w:ascii="Arial" w:hAnsi="Arial" w:cs="Arial"/>
+                <w:b/>
+                <w:sz w:val="20"/>
+                <w:szCs w:val="20"/>
+                <w:lang w:val="en-US"/>
+              </w:rPr>
+            </w:pPr>
+            <w:r>
+              <w:rPr>
+                <w:rFonts w:ascii="Arial" w:hAnsi="Arial" w:cs="Arial"/>
+                <w:b/>
+                <w:bCs/>
+                <w:color w:val="000000"/>
+                <w:sz w:val="20"/>
+                <w:szCs w:val="20"/>
+              </w:rPr>
+              <w:t>100487317</w:t>
+            </w:r>
           </w:p>
         </w:tc>
       </w:tr>
     </w:tbl>
     <w:p>
       <w:pPr>
-        <w:pStyle w:val="Ttulo1"/>
+        <w:pStyle w:val="Heading1"/>
       </w:pPr>
       <w:r>
         <w:t>Introduction</w:t>
@@ -418,12 +524,14 @@
         <w:ind w:left="0"/>
         <w:rPr>
           <w:color w:val="000000"/>
-          <w:lang w:val="en-US"/>
-        </w:rPr>
-      </w:pPr>
-      <w:r>
-        <w:rPr>
-          <w:color w:val="000000"/>
+          <w:highlight w:val="yellow"/>
+          <w:lang w:val="en-US"/>
+        </w:rPr>
+      </w:pPr>
+      <w:r>
+        <w:rPr>
+          <w:color w:val="000000"/>
+          <w:highlight w:val="yellow"/>
           <w:lang w:val="en-US"/>
         </w:rPr>
         <w:t>It will consist of a</w:t>
@@ -431,6 +539,7 @@
       <w:r>
         <w:rPr>
           <w:color w:val="000000"/>
+          <w:highlight w:val="yellow"/>
           <w:lang w:val="en-US"/>
         </w:rPr>
         <w:t xml:space="preserve">n </w:t>
@@ -438,6 +547,7 @@
       <w:r>
         <w:rPr>
           <w:color w:val="000000"/>
+          <w:highlight w:val="yellow"/>
           <w:lang w:val="en-US"/>
         </w:rPr>
         <w:t>introductory paragraph,</w:t>
@@ -445,6 +555,7 @@
       <w:r>
         <w:rPr>
           <w:color w:val="000000"/>
+          <w:highlight w:val="yellow"/>
           <w:lang w:val="en-US"/>
         </w:rPr>
         <w:t xml:space="preserve"> </w:t>
@@ -452,6 +563,7 @@
       <w:r>
         <w:rPr>
           <w:color w:val="000000"/>
+          <w:highlight w:val="yellow"/>
           <w:lang w:val="en-US"/>
         </w:rPr>
         <w:t>analyzing</w:t>
@@ -459,6 +571,7 @@
       <w:r>
         <w:rPr>
           <w:color w:val="000000"/>
+          <w:highlight w:val="yellow"/>
           <w:lang w:val="en-US"/>
         </w:rPr>
         <w:t xml:space="preserve"> the problem to be solved</w:t>
@@ -466,6 +579,7 @@
       <w:r>
         <w:rPr>
           <w:color w:val="000000"/>
+          <w:highlight w:val="yellow"/>
           <w:lang w:val="en-US"/>
         </w:rPr>
         <w:t xml:space="preserve">. </w:t>
@@ -483,6 +597,7 @@
       <w:r>
         <w:rPr>
           <w:color w:val="000000"/>
+          <w:highlight w:val="yellow"/>
           <w:lang w:val="en-US"/>
         </w:rPr>
         <w:t xml:space="preserve">Expose initial state: physic design, </w:t>
@@ -490,6 +605,7 @@
       <w:r>
         <w:rPr>
           <w:color w:val="000000"/>
+          <w:highlight w:val="yellow"/>
           <w:lang w:val="en-US"/>
         </w:rPr>
         <w:t xml:space="preserve">and </w:t>
@@ -497,6 +613,7 @@
       <w:r>
         <w:rPr>
           <w:color w:val="000000"/>
+          <w:highlight w:val="yellow"/>
           <w:lang w:val="en-US"/>
         </w:rPr>
         <w:t>prototypic workload (frequent processes)</w:t>
@@ -504,6 +621,7 @@
       <w:r>
         <w:rPr>
           <w:color w:val="000000"/>
+          <w:highlight w:val="yellow"/>
           <w:lang w:val="en-US"/>
         </w:rPr>
         <w:t xml:space="preserve"> composition and cost</w:t>
@@ -511,6 +629,7 @@
       <w:r>
         <w:rPr>
           <w:color w:val="000000"/>
+          <w:highlight w:val="yellow"/>
           <w:lang w:val="en-US"/>
         </w:rPr>
         <w:t>.</w:t>
@@ -518,6 +637,7 @@
       <w:r>
         <w:rPr>
           <w:color w:val="000000"/>
+          <w:highlight w:val="yellow"/>
           <w:lang w:val="en-US"/>
         </w:rPr>
         <w:t xml:space="preserve"> </w:t>
@@ -525,6 +645,7 @@
       <w:r>
         <w:rPr>
           <w:color w:val="000000"/>
+          <w:highlight w:val="yellow"/>
           <w:lang w:val="en-US"/>
         </w:rPr>
         <w:t xml:space="preserve">State the goal and summarize the steps you are about to follow </w:t>
@@ -532,6 +653,7 @@
       <w:r>
         <w:rPr>
           <w:color w:val="000000"/>
+          <w:highlight w:val="yellow"/>
           <w:lang w:val="en-US"/>
         </w:rPr>
         <w:t>for attaining it</w:t>
@@ -539,6 +661,7 @@
       <w:r>
         <w:rPr>
           <w:color w:val="000000"/>
+          <w:highlight w:val="yellow"/>
           <w:lang w:val="en-US"/>
         </w:rPr>
         <w:t>.</w:t>
@@ -546,7 +669,7 @@
     </w:p>
     <w:p>
       <w:pPr>
-        <w:pStyle w:val="Ttulo1"/>
+        <w:pStyle w:val="Heading1"/>
         <w:ind w:left="431" w:hanging="34"/>
       </w:pPr>
       <w:r>
@@ -559,40 +682,22 @@
         <w:ind w:left="0"/>
         <w:rPr>
           <w:color w:val="000000"/>
-          <w:lang w:val="en-US"/>
-        </w:rPr>
-      </w:pPr>
-      <w:r>
-        <w:rPr>
-          <w:color w:val="000000"/>
-          <w:lang w:val="en-US"/>
-        </w:rPr>
-        <w:t>Describe</w:t>
-      </w:r>
-      <w:r>
-        <w:rPr>
-          <w:color w:val="000000"/>
-          <w:lang w:val="en-US"/>
-        </w:rPr>
-        <w:t xml:space="preserve"> the </w:t>
-      </w:r>
-      <w:r>
-        <w:rPr>
-          <w:color w:val="000000"/>
-          <w:lang w:val="en-US"/>
-        </w:rPr>
-        <w:t xml:space="preserve">setting: the </w:t>
-      </w:r>
-      <w:r>
-        <w:rPr>
-          <w:color w:val="000000"/>
-          <w:lang w:val="en-US"/>
-        </w:rPr>
-        <w:t>current (initial) physical design and the prototypical workload (frequent processes).</w:t>
-      </w:r>
-      <w:r>
-        <w:rPr>
-          <w:color w:val="000000"/>
+          <w:highlight w:val="yellow"/>
+          <w:lang w:val="en-US"/>
+        </w:rPr>
+      </w:pPr>
+      <w:r>
+        <w:rPr>
+          <w:color w:val="000000"/>
+          <w:highlight w:val="yellow"/>
+          <w:lang w:val="en-US"/>
+        </w:rPr>
+        <w:t>Describe the setting: the current (initial) physical design and the prototypical workload (frequent processes).</w:t>
+      </w:r>
+      <w:r>
+        <w:rPr>
+          <w:color w:val="000000"/>
+          <w:highlight w:val="yellow"/>
           <w:lang w:val="en-US"/>
         </w:rPr>
         <w:t xml:space="preserve"> Add a screenshot with the (initial) average cost of the workload.</w:t>
@@ -604,47 +709,22 @@
         <w:ind w:left="0"/>
         <w:rPr>
           <w:color w:val="000000"/>
-          <w:lang w:val="en-US"/>
-        </w:rPr>
-      </w:pPr>
-      <w:r>
-        <w:rPr>
-          <w:color w:val="000000"/>
-          <w:lang w:val="en-US"/>
-        </w:rPr>
-        <w:t xml:space="preserve">For each </w:t>
-      </w:r>
-      <w:r>
-        <w:rPr>
-          <w:color w:val="000000"/>
-          <w:lang w:val="en-US"/>
-        </w:rPr>
-        <w:t>sentence</w:t>
-      </w:r>
-      <w:r>
-        <w:rPr>
-          <w:color w:val="000000"/>
-          <w:lang w:val="en-US"/>
-        </w:rPr>
-        <w:t xml:space="preserve"> in the workload (each query) find out, exp</w:t>
-      </w:r>
-      <w:r>
-        <w:rPr>
-          <w:color w:val="000000"/>
-          <w:lang w:val="en-US"/>
-        </w:rPr>
-        <w:t>lain</w:t>
-      </w:r>
-      <w:r>
-        <w:rPr>
-          <w:color w:val="000000"/>
-          <w:lang w:val="en-US"/>
-        </w:rPr>
-        <w:t xml:space="preserve">, and analyze the execution plan and basic statistics (focusing on consistent gets and timing). Point out the weaknesses and strengths of the initial physical design according to the needs of your specific problem (the workload). </w:t>
-      </w:r>
-      <w:r>
-        <w:rPr>
-          <w:color w:val="000000"/>
+          <w:highlight w:val="yellow"/>
+          <w:lang w:val="en-US"/>
+        </w:rPr>
+      </w:pPr>
+      <w:r>
+        <w:rPr>
+          <w:color w:val="000000"/>
+          <w:highlight w:val="yellow"/>
+          <w:lang w:val="en-US"/>
+        </w:rPr>
+        <w:t xml:space="preserve">For each sentence in the workload (each query) find out, explain, and analyze the execution plan and basic statistics (focusing on consistent gets and timing). Point out the weaknesses and strengths of the initial physical design according to the needs of your specific problem (the workload). </w:t>
+      </w:r>
+      <w:r>
+        <w:rPr>
+          <w:color w:val="000000"/>
+          <w:highlight w:val="yellow"/>
           <w:lang w:val="en-US"/>
         </w:rPr>
         <w:t>Incorporate screenshots of performance as you deem appropriate.</w:t>
@@ -662,6 +742,7 @@
       <w:r>
         <w:rPr>
           <w:color w:val="000000"/>
+          <w:highlight w:val="yellow"/>
           <w:lang w:val="en-US"/>
         </w:rPr>
         <w:t xml:space="preserve">Propose improvements to the physical design based on the analysis of each instruction </w:t>
@@ -669,6 +750,7 @@
       <w:r>
         <w:rPr>
           <w:color w:val="000000"/>
+          <w:highlight w:val="yellow"/>
           <w:lang w:val="en-US"/>
         </w:rPr>
         <w:t>run</w:t>
@@ -676,37 +758,10 @@
       <w:r>
         <w:rPr>
           <w:color w:val="000000"/>
-          <w:lang w:val="en-US"/>
-        </w:rPr>
-        <w:t xml:space="preserve"> individually, and comment on the expected benefits and the </w:t>
-      </w:r>
-      <w:r>
-        <w:rPr>
-          <w:color w:val="000000"/>
-          <w:lang w:val="en-US"/>
-        </w:rPr>
-        <w:t>drawbacks</w:t>
-      </w:r>
-      <w:r>
-        <w:rPr>
-          <w:color w:val="000000"/>
-          <w:lang w:val="en-US"/>
-        </w:rPr>
-        <w:t xml:space="preserve"> that it could bring about on the global </w:t>
-      </w:r>
-      <w:r>
-        <w:rPr>
-          <w:color w:val="000000"/>
-          <w:lang w:val="en-US"/>
-        </w:rPr>
-        <w:t>system</w:t>
-      </w:r>
-      <w:r>
-        <w:rPr>
-          <w:color w:val="000000"/>
-          <w:lang w:val="en-US"/>
-        </w:rPr>
-        <w:t xml:space="preserve"> (if any).</w:t>
+          <w:highlight w:val="yellow"/>
+          <w:lang w:val="en-US"/>
+        </w:rPr>
+        <w:t xml:space="preserve"> individually, and comment on the expected benefits and the drawbacks that it could bring about on the global system (if any).</w:t>
       </w:r>
       <w:r>
         <w:rPr>
@@ -718,7 +773,7 @@
     </w:p>
     <w:p>
       <w:pPr>
-        <w:pStyle w:val="Ttulo1"/>
+        <w:pStyle w:val="Heading1"/>
         <w:ind w:left="431" w:hanging="34"/>
       </w:pPr>
       <w:r>
@@ -731,12 +786,14 @@
         <w:ind w:left="0"/>
         <w:rPr>
           <w:color w:val="000000"/>
-          <w:lang w:val="en-US"/>
-        </w:rPr>
-      </w:pPr>
-      <w:r>
-        <w:rPr>
-          <w:color w:val="000000"/>
+          <w:highlight w:val="yellow"/>
+          <w:lang w:val="en-US"/>
+        </w:rPr>
+      </w:pPr>
+      <w:r>
+        <w:rPr>
+          <w:color w:val="000000"/>
+          <w:highlight w:val="yellow"/>
           <w:lang w:val="en-US"/>
         </w:rPr>
         <w:t xml:space="preserve">Following the analysis done in </w:t>
@@ -744,6 +801,7 @@
       <w:r>
         <w:rPr>
           <w:color w:val="000000"/>
+          <w:highlight w:val="yellow"/>
           <w:lang w:val="en-US"/>
         </w:rPr>
         <w:t>the previous</w:t>
@@ -751,6 +809,7 @@
       <w:r>
         <w:rPr>
           <w:color w:val="000000"/>
+          <w:highlight w:val="yellow"/>
           <w:lang w:val="en-US"/>
         </w:rPr>
         <w:t xml:space="preserve"> section, settle a </w:t>
@@ -758,6 +817,7 @@
       <w:r>
         <w:rPr>
           <w:color w:val="000000"/>
+          <w:highlight w:val="yellow"/>
           <w:lang w:val="en-US"/>
         </w:rPr>
         <w:t xml:space="preserve">complete </w:t>
@@ -765,6 +825,7 @@
       <w:r>
         <w:rPr>
           <w:color w:val="000000"/>
+          <w:highlight w:val="yellow"/>
           <w:lang w:val="en-US"/>
         </w:rPr>
         <w:t xml:space="preserve">physical design </w:t>
@@ -772,6 +833,7 @@
       <w:r>
         <w:rPr>
           <w:color w:val="000000"/>
+          <w:highlight w:val="yellow"/>
           <w:lang w:val="en-US"/>
         </w:rPr>
         <w:t xml:space="preserve">of the whole DB </w:t>
@@ -779,6 +841,7 @@
       <w:r>
         <w:rPr>
           <w:color w:val="000000"/>
+          <w:highlight w:val="yellow"/>
           <w:lang w:val="en-US"/>
         </w:rPr>
         <w:t>(at least one</w:t>
@@ -786,6 +849,7 @@
       <w:r>
         <w:rPr>
           <w:color w:val="000000"/>
+          <w:highlight w:val="yellow"/>
           <w:lang w:val="en-US"/>
         </w:rPr>
         <w:t>, yet you</w:t>
@@ -793,6 +857,7 @@
       <w:r>
         <w:rPr>
           <w:color w:val="000000"/>
+          <w:highlight w:val="yellow"/>
           <w:lang w:val="en-US"/>
         </w:rPr>
         <w:t xml:space="preserve"> can propose several alternatives).</w:t>
@@ -800,6 +865,7 @@
       <w:r>
         <w:rPr>
           <w:color w:val="000000"/>
+          <w:highlight w:val="yellow"/>
           <w:lang w:val="en-US"/>
         </w:rPr>
         <w:t xml:space="preserve"> </w:t>
@@ -807,6 +873,7 @@
       <w:r>
         <w:rPr>
           <w:color w:val="000000"/>
+          <w:highlight w:val="yellow"/>
           <w:lang w:val="en-US"/>
         </w:rPr>
         <w:t xml:space="preserve">Improvements may include changes </w:t>
@@ -814,6 +881,7 @@
       <w:r>
         <w:rPr>
           <w:color w:val="000000"/>
+          <w:highlight w:val="yellow"/>
           <w:lang w:val="en-US"/>
         </w:rPr>
         <w:t>in</w:t>
@@ -821,6 +889,7 @@
       <w:r>
         <w:rPr>
           <w:color w:val="000000"/>
+          <w:highlight w:val="yellow"/>
           <w:lang w:val="en-US"/>
         </w:rPr>
         <w:t xml:space="preserve"> base organizations (hashing, clustering), auxiliary organizations (indexes), redundancies (immediately refreshed materialized views), DB block (bucket) parameters, etc. </w:t>
@@ -837,6 +906,7 @@
       <w:r>
         <w:rPr>
           <w:color w:val="000000"/>
+          <w:highlight w:val="yellow"/>
           <w:lang w:val="en-US"/>
         </w:rPr>
         <w:t xml:space="preserve">Notice that some improvements </w:t>
@@ -844,6 +914,7 @@
       <w:r>
         <w:rPr>
           <w:color w:val="000000"/>
+          <w:highlight w:val="yellow"/>
           <w:lang w:val="en-US"/>
         </w:rPr>
         <w:t xml:space="preserve">aimed </w:t>
@@ -851,6 +922,7 @@
       <w:r>
         <w:rPr>
           <w:color w:val="000000"/>
+          <w:highlight w:val="yellow"/>
           <w:lang w:val="en-US"/>
         </w:rPr>
         <w:t>at improving</w:t>
@@ -858,6 +930,7 @@
       <w:r>
         <w:rPr>
           <w:color w:val="000000"/>
+          <w:highlight w:val="yellow"/>
           <w:lang w:val="en-US"/>
         </w:rPr>
         <w:t xml:space="preserve"> </w:t>
@@ -865,6 +938,7 @@
       <w:r>
         <w:rPr>
           <w:color w:val="000000"/>
+          <w:highlight w:val="yellow"/>
           <w:lang w:val="en-US"/>
         </w:rPr>
         <w:t xml:space="preserve">a given </w:t>
@@ -872,6 +946,7 @@
       <w:r>
         <w:rPr>
           <w:color w:val="000000"/>
+          <w:highlight w:val="yellow"/>
           <w:lang w:val="en-US"/>
         </w:rPr>
         <w:t>part of the workload</w:t>
@@ -879,6 +954,7 @@
       <w:r>
         <w:rPr>
           <w:color w:val="000000"/>
+          <w:highlight w:val="yellow"/>
           <w:lang w:val="en-US"/>
         </w:rPr>
         <w:t xml:space="preserve"> could </w:t>
@@ -886,6 +962,7 @@
       <w:r>
         <w:rPr>
           <w:color w:val="000000"/>
+          <w:highlight w:val="yellow"/>
           <w:lang w:val="en-US"/>
         </w:rPr>
         <w:t>worsen</w:t>
@@ -893,6 +970,7 @@
       <w:r>
         <w:rPr>
           <w:color w:val="000000"/>
+          <w:highlight w:val="yellow"/>
           <w:lang w:val="en-US"/>
         </w:rPr>
         <w:t xml:space="preserve"> other</w:t>
@@ -900,6 +978,7 @@
       <w:r>
         <w:rPr>
           <w:color w:val="000000"/>
+          <w:highlight w:val="yellow"/>
           <w:lang w:val="en-US"/>
         </w:rPr>
         <w:t xml:space="preserve"> operation</w:t>
@@ -907,6 +986,7 @@
       <w:r>
         <w:rPr>
           <w:color w:val="000000"/>
+          <w:highlight w:val="yellow"/>
           <w:lang w:val="en-US"/>
         </w:rPr>
         <w:t xml:space="preserve">s. </w:t>
@@ -914,6 +994,7 @@
       <w:r>
         <w:rPr>
           <w:color w:val="000000"/>
+          <w:highlight w:val="yellow"/>
           <w:lang w:val="en-US"/>
         </w:rPr>
         <w:t xml:space="preserve">Justify every design </w:t>
@@ -921,6 +1002,7 @@
       <w:r>
         <w:rPr>
           <w:color w:val="000000"/>
+          <w:highlight w:val="yellow"/>
           <w:lang w:val="en-US"/>
         </w:rPr>
         <w:t>decision</w:t>
@@ -928,6 +1010,7 @@
       <w:r>
         <w:rPr>
           <w:color w:val="000000"/>
+          <w:highlight w:val="yellow"/>
           <w:lang w:val="en-US"/>
         </w:rPr>
         <w:t>.</w:t>
@@ -935,7 +1018,7 @@
     </w:p>
     <w:p>
       <w:pPr>
-        <w:pStyle w:val="Ttulo1"/>
+        <w:pStyle w:val="Heading1"/>
         <w:ind w:left="431" w:hanging="34"/>
       </w:pPr>
       <w:r>
@@ -955,6 +1038,7 @@
       <w:r>
         <w:rPr>
           <w:color w:val="000000"/>
+          <w:highlight w:val="yellow"/>
           <w:lang w:val="en-US"/>
         </w:rPr>
         <w:t>You have m</w:t>
@@ -962,6 +1046,7 @@
       <w:r>
         <w:rPr>
           <w:color w:val="000000"/>
+          <w:highlight w:val="yellow"/>
           <w:lang w:val="en-US"/>
         </w:rPr>
         <w:t>easure</w:t>
@@ -969,6 +1054,7 @@
       <w:r>
         <w:rPr>
           <w:color w:val="000000"/>
+          <w:highlight w:val="yellow"/>
           <w:lang w:val="en-US"/>
         </w:rPr>
         <w:t>d</w:t>
@@ -976,6 +1062,7 @@
       <w:r>
         <w:rPr>
           <w:color w:val="000000"/>
+          <w:highlight w:val="yellow"/>
           <w:lang w:val="en-US"/>
         </w:rPr>
         <w:t xml:space="preserve"> </w:t>
@@ -983,6 +1070,7 @@
       <w:r>
         <w:rPr>
           <w:color w:val="000000"/>
+          <w:highlight w:val="yellow"/>
           <w:lang w:val="en-US"/>
         </w:rPr>
         <w:t xml:space="preserve">the </w:t>
@@ -990,6 +1078,7 @@
       <w:r>
         <w:rPr>
           <w:color w:val="000000"/>
+          <w:highlight w:val="yellow"/>
           <w:lang w:val="en-US"/>
         </w:rPr>
         <w:t xml:space="preserve">performance of the initial physical </w:t>
@@ -997,6 +1086,7 @@
       <w:r>
         <w:rPr>
           <w:color w:val="000000"/>
+          <w:highlight w:val="yellow"/>
           <w:lang w:val="en-US"/>
         </w:rPr>
         <w:t>design and</w:t>
@@ -1004,6 +1094,7 @@
       <w:r>
         <w:rPr>
           <w:color w:val="000000"/>
+          <w:highlight w:val="yellow"/>
           <w:lang w:val="en-US"/>
         </w:rPr>
         <w:t xml:space="preserve"> state</w:t>
@@ -1011,6 +1102,7 @@
       <w:r>
         <w:rPr>
           <w:color w:val="000000"/>
+          <w:highlight w:val="yellow"/>
           <w:lang w:val="en-US"/>
         </w:rPr>
         <w:t>d</w:t>
@@ -1018,6 +1110,7 @@
       <w:r>
         <w:rPr>
           <w:color w:val="000000"/>
+          <w:highlight w:val="yellow"/>
           <w:lang w:val="en-US"/>
         </w:rPr>
         <w:t xml:space="preserve"> it. </w:t>
@@ -1025,6 +1118,7 @@
       <w:r>
         <w:rPr>
           <w:color w:val="000000"/>
+          <w:highlight w:val="yellow"/>
           <w:lang w:val="en-US"/>
         </w:rPr>
         <w:t>After i</w:t>
@@ -1032,6 +1126,7 @@
       <w:r>
         <w:rPr>
           <w:color w:val="000000"/>
+          <w:highlight w:val="yellow"/>
           <w:lang w:val="en-US"/>
         </w:rPr>
         <w:t>mplement</w:t>
@@ -1039,6 +1134,7 @@
       <w:r>
         <w:rPr>
           <w:color w:val="000000"/>
+          <w:highlight w:val="yellow"/>
           <w:lang w:val="en-US"/>
         </w:rPr>
         <w:t>ing</w:t>
@@ -1046,6 +1142,7 @@
       <w:r>
         <w:rPr>
           <w:color w:val="000000"/>
+          <w:highlight w:val="yellow"/>
           <w:lang w:val="en-US"/>
         </w:rPr>
         <w:t xml:space="preserve"> your improved physical design and measure</w:t>
@@ -1053,6 +1150,7 @@
       <w:r>
         <w:rPr>
           <w:color w:val="000000"/>
+          <w:highlight w:val="yellow"/>
           <w:lang w:val="en-US"/>
         </w:rPr>
         <w:t>d the</w:t>
@@ -1060,6 +1158,7 @@
       <w:r>
         <w:rPr>
           <w:color w:val="000000"/>
+          <w:highlight w:val="yellow"/>
           <w:lang w:val="en-US"/>
         </w:rPr>
         <w:t xml:space="preserve"> new performance</w:t>
@@ -1067,6 +1166,7 @@
       <w:r>
         <w:rPr>
           <w:color w:val="000000"/>
+          <w:highlight w:val="yellow"/>
           <w:lang w:val="en-US"/>
         </w:rPr>
         <w:t>,</w:t>
@@ -1074,6 +1174,7 @@
       <w:r>
         <w:rPr>
           <w:color w:val="000000"/>
+          <w:highlight w:val="yellow"/>
           <w:lang w:val="en-US"/>
         </w:rPr>
         <w:t xml:space="preserve"> </w:t>
@@ -1081,6 +1182,7 @@
       <w:r>
         <w:rPr>
           <w:color w:val="000000"/>
+          <w:highlight w:val="yellow"/>
           <w:lang w:val="en-US"/>
         </w:rPr>
         <w:t>c</w:t>
@@ -1088,6 +1190,7 @@
       <w:r>
         <w:rPr>
           <w:color w:val="000000"/>
+          <w:highlight w:val="yellow"/>
           <w:lang w:val="en-US"/>
         </w:rPr>
         <w:t xml:space="preserve">ompare </w:t>
@@ -1095,6 +1198,7 @@
       <w:r>
         <w:rPr>
           <w:color w:val="000000"/>
+          <w:highlight w:val="yellow"/>
           <w:lang w:val="en-US"/>
         </w:rPr>
         <w:t xml:space="preserve">both </w:t>
@@ -1102,6 +1206,7 @@
       <w:r>
         <w:rPr>
           <w:color w:val="000000"/>
+          <w:highlight w:val="yellow"/>
           <w:lang w:val="en-US"/>
         </w:rPr>
         <w:t xml:space="preserve">and analyze the results obtained (comment divergences with expected results). </w:t>
@@ -1109,6 +1214,7 @@
       <w:r>
         <w:rPr>
           <w:color w:val="000000"/>
+          <w:highlight w:val="yellow"/>
           <w:lang w:val="en-US"/>
         </w:rPr>
         <w:t>Add screenshots for backing your evaluation.</w:t>
@@ -1160,7 +1266,7 @@
     </w:p>
     <w:p>
       <w:pPr>
-        <w:pStyle w:val="Ttulo1"/>
+        <w:pStyle w:val="Heading1"/>
         <w:ind w:left="431" w:hanging="34"/>
       </w:pPr>
       <w:r>
@@ -1177,12 +1283,14 @@
         <w:ind w:left="0"/>
         <w:rPr>
           <w:color w:val="000000"/>
-          <w:lang w:val="en-US"/>
-        </w:rPr>
-      </w:pPr>
-      <w:r>
-        <w:rPr>
-          <w:color w:val="000000"/>
+          <w:highlight w:val="yellow"/>
+          <w:lang w:val="en-US"/>
+        </w:rPr>
+      </w:pPr>
+      <w:r>
+        <w:rPr>
+          <w:color w:val="000000"/>
+          <w:highlight w:val="yellow"/>
           <w:lang w:val="en-US"/>
         </w:rPr>
         <w:t>Firstly,</w:t>
@@ -1190,6 +1298,7 @@
       <w:r>
         <w:rPr>
           <w:color w:val="000000"/>
+          <w:highlight w:val="yellow"/>
           <w:lang w:val="en-US"/>
         </w:rPr>
         <w:t xml:space="preserve"> </w:t>
@@ -1197,6 +1306,7 @@
       <w:r>
         <w:rPr>
           <w:color w:val="000000"/>
+          <w:highlight w:val="yellow"/>
           <w:lang w:val="en-US"/>
         </w:rPr>
         <w:t>make conclusions on the work and the results obtained. Reflex on (d</w:t>
@@ -1204,6 +1314,7 @@
       <w:r>
         <w:rPr>
           <w:color w:val="000000"/>
+          <w:highlight w:val="yellow"/>
           <w:lang w:val="en-US"/>
         </w:rPr>
         <w:t xml:space="preserve">efend </w:t>
@@ -1211,6 +1322,7 @@
       <w:r>
         <w:rPr>
           <w:color w:val="000000"/>
+          <w:highlight w:val="yellow"/>
           <w:lang w:val="en-US"/>
         </w:rPr>
         <w:t xml:space="preserve">or criticize) </w:t>
@@ -1218,6 +1330,7 @@
       <w:r>
         <w:rPr>
           <w:color w:val="000000"/>
+          <w:highlight w:val="yellow"/>
           <w:lang w:val="en-US"/>
         </w:rPr>
         <w:t>the achieved result</w:t>
@@ -1225,6 +1338,7 @@
       <w:r>
         <w:rPr>
           <w:color w:val="000000"/>
+          <w:highlight w:val="yellow"/>
           <w:lang w:val="en-US"/>
         </w:rPr>
         <w:t xml:space="preserve"> (if you think it is good</w:t>
@@ -1232,6 +1346,7 @@
       <w:r>
         <w:rPr>
           <w:color w:val="000000"/>
+          <w:highlight w:val="yellow"/>
           <w:lang w:val="en-US"/>
         </w:rPr>
         <w:t xml:space="preserve">, </w:t>
@@ -1239,6 +1354,7 @@
       <w:r>
         <w:rPr>
           <w:color w:val="000000"/>
+          <w:highlight w:val="yellow"/>
           <w:lang w:val="en-US"/>
         </w:rPr>
         <w:t>explain why).</w:t>
@@ -1246,6 +1362,7 @@
       <w:r>
         <w:rPr>
           <w:color w:val="000000"/>
+          <w:highlight w:val="yellow"/>
           <w:lang w:val="en-US"/>
         </w:rPr>
         <w:t xml:space="preserve"> </w:t>
@@ -1264,6 +1381,7 @@
       <w:r>
         <w:rPr>
           <w:color w:val="000000"/>
+          <w:highlight w:val="yellow"/>
           <w:lang w:val="en-US"/>
         </w:rPr>
         <w:t xml:space="preserve">After stating your results, </w:t>
@@ -1271,6 +1389,7 @@
       <w:r>
         <w:rPr>
           <w:color w:val="000000"/>
+          <w:highlight w:val="yellow"/>
           <w:lang w:val="en-US"/>
         </w:rPr>
         <w:t>comment on</w:t>
@@ -1278,22 +1397,27 @@
       <w:r>
         <w:rPr>
           <w:color w:val="000000"/>
+          <w:highlight w:val="yellow"/>
           <w:lang w:val="en-US"/>
         </w:rPr>
         <w:t xml:space="preserve"> your achievement through this </w:t>
       </w:r>
+      <w:proofErr w:type="spellStart"/>
       <w:r>
         <w:rPr>
           <w:i/>
           <w:iCs/>
           <w:color w:val="000000"/>
+          <w:highlight w:val="yellow"/>
           <w:lang w:val="en-US"/>
         </w:rPr>
         <w:t>labwork</w:t>
       </w:r>
-      <w:r>
-        <w:rPr>
-          <w:color w:val="000000"/>
+      <w:proofErr w:type="spellEnd"/>
+      <w:r>
+        <w:rPr>
+          <w:color w:val="000000"/>
+          <w:highlight w:val="yellow"/>
           <w:lang w:val="en-US"/>
         </w:rPr>
         <w:t>, and all assignments in general</w:t>
@@ -1301,6 +1425,7 @@
       <w:r>
         <w:rPr>
           <w:color w:val="000000"/>
+          <w:highlight w:val="yellow"/>
           <w:lang w:val="en-US"/>
         </w:rPr>
         <w:t>: required effort, knowledge gain, progress, etc. You can also propose improvements for further editions (</w:t>
@@ -1308,6 +1433,7 @@
       <w:r>
         <w:rPr>
           <w:color w:val="000000"/>
+          <w:highlight w:val="yellow"/>
           <w:lang w:val="en-US"/>
         </w:rPr>
         <w:t xml:space="preserve">focus, </w:t>
@@ -1315,6 +1441,7 @@
       <w:r>
         <w:rPr>
           <w:color w:val="000000"/>
+          <w:highlight w:val="yellow"/>
           <w:lang w:val="en-US"/>
         </w:rPr>
         <w:t>size of the problem, requested items, deadlines, supporting materials, etc.).</w:t>
@@ -1322,6 +1449,7 @@
       <w:r>
         <w:rPr>
           <w:color w:val="000000"/>
+          <w:highlight w:val="yellow"/>
           <w:lang w:val="en-US"/>
         </w:rPr>
         <w:t xml:space="preserve"> Finally, you can add comments on the whole course (lacks in the syllabus, issues you would like to study more deeply, </w:t>
@@ -1329,6 +1457,7 @@
       <w:r>
         <w:rPr>
           <w:color w:val="000000"/>
+          <w:highlight w:val="yellow"/>
           <w:lang w:val="en-US"/>
         </w:rPr>
         <w:t>non-useful</w:t>
@@ -1336,9 +1465,17 @@
       <w:r>
         <w:rPr>
           <w:color w:val="000000"/>
-          <w:lang w:val="en-US"/>
-        </w:rPr>
-        <w:t xml:space="preserve"> issues, etc.). </w:t>
+          <w:highlight w:val="yellow"/>
+          <w:lang w:val="en-US"/>
+        </w:rPr>
+        <w:t xml:space="preserve"> issues, etc.).</w:t>
+      </w:r>
+      <w:r>
+        <w:rPr>
+          <w:color w:val="000000"/>
+          <w:lang w:val="en-US"/>
+        </w:rPr>
+        <w:t xml:space="preserve"> </w:t>
       </w:r>
     </w:p>
     <w:sectPr>
@@ -1383,34 +1520,34 @@
 <w:ftr xmlns:wpc="http://schemas.microsoft.com/office/word/2010/wordprocessingCanvas" xmlns:cx="http://schemas.microsoft.com/office/drawing/2014/chartex" xmlns:cx1="http://schemas.microsoft.com/office/drawing/2015/9/8/chartex" xmlns:cx2="http://schemas.microsoft.com/office/drawing/2015/10/21/chartex" xmlns:cx3="http://schemas.microsoft.com/office/drawing/2016/5/9/chartex" xmlns:cx4="http://schemas.microsoft.com/office/drawing/2016/5/10/chartex" xmlns:cx5="http://schemas.microsoft.com/office/drawing/2016/5/11/chartex" xmlns:cx6="http://schemas.microsoft.com/office/drawing/2016/5/12/chartex" xmlns:cx7="http://schemas.microsoft.com/office/drawing/2016/5/13/chartex" xmlns:cx8="http://schemas.microsoft.com/office/drawing/2016/5/14/chartex" xmlns:mc="http://schemas.openxmlformats.org/markup-compatibility/2006" xmlns:aink="http://schemas.microsoft.com/office/drawing/2016/ink" xmlns:am3d="http://schemas.microsoft.com/office/drawing/2017/model3d" xmlns:o="urn:schemas-microsoft-com:office:office" xmlns:oel="http://schemas.microsoft.com/office/2019/extlst" xmlns:r="http://schemas.openxmlformats.org/officeDocument/2006/relationships" xmlns:m="http://schemas.openxmlformats.org/officeDocument/2006/math" xmlns:v="urn:schemas-microsoft-com:vml" xmlns:wp14="http://schemas.microsoft.com/office/word/2010/wordprocessingDrawing" xmlns:wp="http://schemas.openxmlformats.org/drawingml/2006/wordprocessingDrawing" xmlns:w10="urn:schemas-microsoft-com:office:word" xmlns:w="http://schemas.openxmlformats.org/wordprocessingml/2006/main" xmlns:w14="http://schemas.microsoft.com/office/word/2010/wordml" xmlns:w15="http://schemas.microsoft.com/office/word/2012/wordml" xmlns:w16cex="http://schemas.microsoft.com/office/word/2018/wordml/cex" xmlns:w16cid="http://schemas.microsoft.com/office/word/2016/wordml/cid" xmlns:w16="http://schemas.microsoft.com/office/word/2018/wordml" xmlns:w16du="http://schemas.microsoft.com/office/word/2023/wordml/word16du" xmlns:w16sdtdh="http://schemas.microsoft.com/office/word/2020/wordml/sdtdatahash" xmlns:w16sdtfl="http://schemas.microsoft.com/office/word/2024/wordml/sdtformatlock" xmlns:w16se="http://schemas.microsoft.com/office/word/2015/wordml/symex" xmlns:wpg="http://schemas.microsoft.com/office/word/2010/wordprocessingGroup" xmlns:wpi="http://schemas.microsoft.com/office/word/2010/wordprocessingInk" xmlns:wne="http://schemas.microsoft.com/office/word/2006/wordml" xmlns:wps="http://schemas.microsoft.com/office/word/2010/wordprocessingShape" mc:Ignorable="w14 w15 w16se w16cid w16 w16cex w16sdtdh w16sdtfl w16du wp14">
   <w:p>
     <w:pPr>
-      <w:pStyle w:val="Piedepgina"/>
+      <w:pStyle w:val="Footer"/>
       <w:framePr w:wrap="around" w:vAnchor="text" w:hAnchor="margin" w:xAlign="center" w:y="1"/>
       <w:rPr>
-        <w:rStyle w:val="Nmerodepgina"/>
+        <w:rStyle w:val="PageNumber"/>
       </w:rPr>
     </w:pPr>
     <w:r>
       <w:rPr>
-        <w:rStyle w:val="Nmerodepgina"/>
+        <w:rStyle w:val="PageNumber"/>
       </w:rPr>
       <w:fldChar w:fldCharType="begin"/>
     </w:r>
     <w:r>
       <w:rPr>
-        <w:rStyle w:val="Nmerodepgina"/>
+        <w:rStyle w:val="PageNumber"/>
       </w:rPr>
       <w:instrText xml:space="preserve">PAGE  </w:instrText>
     </w:r>
     <w:r>
       <w:rPr>
-        <w:rStyle w:val="Nmerodepgina"/>
+        <w:rStyle w:val="PageNumber"/>
       </w:rPr>
       <w:fldChar w:fldCharType="end"/>
     </w:r>
   </w:p>
   <w:p>
     <w:pPr>
-      <w:pStyle w:val="Piedepgina"/>
+      <w:pStyle w:val="Footer"/>
     </w:pPr>
   </w:p>
 </w:ftr>
@@ -1420,47 +1557,47 @@
 <w:ftr xmlns:wpc="http://schemas.microsoft.com/office/word/2010/wordprocessingCanvas" xmlns:cx="http://schemas.microsoft.com/office/drawing/2014/chartex" xmlns:cx1="http://schemas.microsoft.com/office/drawing/2015/9/8/chartex" xmlns:cx2="http://schemas.microsoft.com/office/drawing/2015/10/21/chartex" xmlns:cx3="http://schemas.microsoft.com/office/drawing/2016/5/9/chartex" xmlns:cx4="http://schemas.microsoft.com/office/drawing/2016/5/10/chartex" xmlns:cx5="http://schemas.microsoft.com/office/drawing/2016/5/11/chartex" xmlns:cx6="http://schemas.microsoft.com/office/drawing/2016/5/12/chartex" xmlns:cx7="http://schemas.microsoft.com/office/drawing/2016/5/13/chartex" xmlns:cx8="http://schemas.microsoft.com/office/drawing/2016/5/14/chartex" xmlns:mc="http://schemas.openxmlformats.org/markup-compatibility/2006" xmlns:aink="http://schemas.microsoft.com/office/drawing/2016/ink" xmlns:am3d="http://schemas.microsoft.com/office/drawing/2017/model3d" xmlns:o="urn:schemas-microsoft-com:office:office" xmlns:oel="http://schemas.microsoft.com/office/2019/extlst" xmlns:r="http://schemas.openxmlformats.org/officeDocument/2006/relationships" xmlns:m="http://schemas.openxmlformats.org/officeDocument/2006/math" xmlns:v="urn:schemas-microsoft-com:vml" xmlns:wp14="http://schemas.microsoft.com/office/word/2010/wordprocessingDrawing" xmlns:wp="http://schemas.openxmlformats.org/drawingml/2006/wordprocessingDrawing" xmlns:w10="urn:schemas-microsoft-com:office:word" xmlns:w="http://schemas.openxmlformats.org/wordprocessingml/2006/main" xmlns:w14="http://schemas.microsoft.com/office/word/2010/wordml" xmlns:w15="http://schemas.microsoft.com/office/word/2012/wordml" xmlns:w16cex="http://schemas.microsoft.com/office/word/2018/wordml/cex" xmlns:w16cid="http://schemas.microsoft.com/office/word/2016/wordml/cid" xmlns:w16="http://schemas.microsoft.com/office/word/2018/wordml" xmlns:w16du="http://schemas.microsoft.com/office/word/2023/wordml/word16du" xmlns:w16sdtdh="http://schemas.microsoft.com/office/word/2020/wordml/sdtdatahash" xmlns:w16sdtfl="http://schemas.microsoft.com/office/word/2024/wordml/sdtformatlock" xmlns:w16se="http://schemas.microsoft.com/office/word/2015/wordml/symex" xmlns:wpg="http://schemas.microsoft.com/office/word/2010/wordprocessingGroup" xmlns:wpi="http://schemas.microsoft.com/office/word/2010/wordprocessingInk" xmlns:wne="http://schemas.microsoft.com/office/word/2006/wordml" xmlns:wps="http://schemas.microsoft.com/office/word/2010/wordprocessingShape" mc:Ignorable="w14 w15 w16se w16cid w16 w16cex w16sdtdh w16sdtfl w16du wp14">
   <w:p>
     <w:pPr>
-      <w:pStyle w:val="Piedepgina"/>
+      <w:pStyle w:val="Footer"/>
       <w:framePr w:wrap="around" w:vAnchor="text" w:hAnchor="margin" w:xAlign="center" w:y="1"/>
       <w:rPr>
-        <w:rStyle w:val="Nmerodepgina"/>
+        <w:rStyle w:val="PageNumber"/>
       </w:rPr>
     </w:pPr>
     <w:r>
       <w:rPr>
-        <w:rStyle w:val="Nmerodepgina"/>
+        <w:rStyle w:val="PageNumber"/>
       </w:rPr>
       <w:fldChar w:fldCharType="begin"/>
     </w:r>
     <w:r>
       <w:rPr>
-        <w:rStyle w:val="Nmerodepgina"/>
+        <w:rStyle w:val="PageNumber"/>
       </w:rPr>
       <w:instrText xml:space="preserve">PAGE  </w:instrText>
     </w:r>
     <w:r>
       <w:rPr>
-        <w:rStyle w:val="Nmerodepgina"/>
+        <w:rStyle w:val="PageNumber"/>
       </w:rPr>
       <w:fldChar w:fldCharType="separate"/>
     </w:r>
     <w:r>
       <w:rPr>
-        <w:rStyle w:val="Nmerodepgina"/>
+        <w:rStyle w:val="PageNumber"/>
         <w:noProof/>
       </w:rPr>
       <w:t>1</w:t>
     </w:r>
     <w:r>
       <w:rPr>
-        <w:rStyle w:val="Nmerodepgina"/>
+        <w:rStyle w:val="PageNumber"/>
       </w:rPr>
       <w:fldChar w:fldCharType="end"/>
     </w:r>
   </w:p>
   <w:p>
     <w:pPr>
-      <w:pStyle w:val="Piedepgina"/>
+      <w:pStyle w:val="Footer"/>
     </w:pPr>
   </w:p>
 </w:ftr>
@@ -1470,7 +1607,7 @@
 <w:ftr xmlns:wpc="http://schemas.microsoft.com/office/word/2010/wordprocessingCanvas" xmlns:cx="http://schemas.microsoft.com/office/drawing/2014/chartex" xmlns:cx1="http://schemas.microsoft.com/office/drawing/2015/9/8/chartex" xmlns:cx2="http://schemas.microsoft.com/office/drawing/2015/10/21/chartex" xmlns:cx3="http://schemas.microsoft.com/office/drawing/2016/5/9/chartex" xmlns:cx4="http://schemas.microsoft.com/office/drawing/2016/5/10/chartex" xmlns:cx5="http://schemas.microsoft.com/office/drawing/2016/5/11/chartex" xmlns:cx6="http://schemas.microsoft.com/office/drawing/2016/5/12/chartex" xmlns:cx7="http://schemas.microsoft.com/office/drawing/2016/5/13/chartex" xmlns:cx8="http://schemas.microsoft.com/office/drawing/2016/5/14/chartex" xmlns:mc="http://schemas.openxmlformats.org/markup-compatibility/2006" xmlns:aink="http://schemas.microsoft.com/office/drawing/2016/ink" xmlns:am3d="http://schemas.microsoft.com/office/drawing/2017/model3d" xmlns:o="urn:schemas-microsoft-com:office:office" xmlns:oel="http://schemas.microsoft.com/office/2019/extlst" xmlns:r="http://schemas.openxmlformats.org/officeDocument/2006/relationships" xmlns:m="http://schemas.openxmlformats.org/officeDocument/2006/math" xmlns:v="urn:schemas-microsoft-com:vml" xmlns:wp14="http://schemas.microsoft.com/office/word/2010/wordprocessingDrawing" xmlns:wp="http://schemas.openxmlformats.org/drawingml/2006/wordprocessingDrawing" xmlns:w10="urn:schemas-microsoft-com:office:word" xmlns:w="http://schemas.openxmlformats.org/wordprocessingml/2006/main" xmlns:w14="http://schemas.microsoft.com/office/word/2010/wordml" xmlns:w15="http://schemas.microsoft.com/office/word/2012/wordml" xmlns:w16cex="http://schemas.microsoft.com/office/word/2018/wordml/cex" xmlns:w16cid="http://schemas.microsoft.com/office/word/2016/wordml/cid" xmlns:w16="http://schemas.microsoft.com/office/word/2018/wordml" xmlns:w16du="http://schemas.microsoft.com/office/word/2023/wordml/word16du" xmlns:w16sdtdh="http://schemas.microsoft.com/office/word/2020/wordml/sdtdatahash" xmlns:w16sdtfl="http://schemas.microsoft.com/office/word/2024/wordml/sdtformatlock" xmlns:w16se="http://schemas.microsoft.com/office/word/2015/wordml/symex" xmlns:wpg="http://schemas.microsoft.com/office/word/2010/wordprocessingGroup" xmlns:wpi="http://schemas.microsoft.com/office/word/2010/wordprocessingInk" xmlns:wne="http://schemas.microsoft.com/office/word/2006/wordml" xmlns:wps="http://schemas.microsoft.com/office/word/2010/wordprocessingShape" mc:Ignorable="w14 w15 w16se w16cid w16 w16cex w16sdtdh w16sdtfl w16du wp14">
   <w:p>
     <w:pPr>
-      <w:pStyle w:val="Piedepgina"/>
+      <w:pStyle w:val="Footer"/>
     </w:pPr>
   </w:p>
 </w:ftr>
@@ -1499,7 +1636,7 @@
 <w:hdr xmlns:wpc="http://schemas.microsoft.com/office/word/2010/wordprocessingCanvas" xmlns:cx="http://schemas.microsoft.com/office/drawing/2014/chartex" xmlns:cx1="http://schemas.microsoft.com/office/drawing/2015/9/8/chartex" xmlns:cx2="http://schemas.microsoft.com/office/drawing/2015/10/21/chartex" xmlns:cx3="http://schemas.microsoft.com/office/drawing/2016/5/9/chartex" xmlns:cx4="http://schemas.microsoft.com/office/drawing/2016/5/10/chartex" xmlns:cx5="http://schemas.microsoft.com/office/drawing/2016/5/11/chartex" xmlns:cx6="http://schemas.microsoft.com/office/drawing/2016/5/12/chartex" xmlns:cx7="http://schemas.microsoft.com/office/drawing/2016/5/13/chartex" xmlns:cx8="http://schemas.microsoft.com/office/drawing/2016/5/14/chartex" xmlns:mc="http://schemas.openxmlformats.org/markup-compatibility/2006" xmlns:aink="http://schemas.microsoft.com/office/drawing/2016/ink" xmlns:am3d="http://schemas.microsoft.com/office/drawing/2017/model3d" xmlns:o="urn:schemas-microsoft-com:office:office" xmlns:oel="http://schemas.microsoft.com/office/2019/extlst" xmlns:r="http://schemas.openxmlformats.org/officeDocument/2006/relationships" xmlns:m="http://schemas.openxmlformats.org/officeDocument/2006/math" xmlns:v="urn:schemas-microsoft-com:vml" xmlns:wp14="http://schemas.microsoft.com/office/word/2010/wordprocessingDrawing" xmlns:wp="http://schemas.openxmlformats.org/drawingml/2006/wordprocessingDrawing" xmlns:w10="urn:schemas-microsoft-com:office:word" xmlns:w="http://schemas.openxmlformats.org/wordprocessingml/2006/main" xmlns:w14="http://schemas.microsoft.com/office/word/2010/wordml" xmlns:w15="http://schemas.microsoft.com/office/word/2012/wordml" xmlns:w16cex="http://schemas.microsoft.com/office/word/2018/wordml/cex" xmlns:w16cid="http://schemas.microsoft.com/office/word/2016/wordml/cid" xmlns:w16="http://schemas.microsoft.com/office/word/2018/wordml" xmlns:w16du="http://schemas.microsoft.com/office/word/2023/wordml/word16du" xmlns:w16sdtdh="http://schemas.microsoft.com/office/word/2020/wordml/sdtdatahash" xmlns:w16sdtfl="http://schemas.microsoft.com/office/word/2024/wordml/sdtformatlock" xmlns:w16se="http://schemas.microsoft.com/office/word/2015/wordml/symex" xmlns:wpg="http://schemas.microsoft.com/office/word/2010/wordprocessingGroup" xmlns:wpi="http://schemas.microsoft.com/office/word/2010/wordprocessingInk" xmlns:wne="http://schemas.microsoft.com/office/word/2006/wordml" xmlns:wps="http://schemas.microsoft.com/office/word/2010/wordprocessingShape" mc:Ignorable="w14 w15 w16se w16cid w16 w16cex w16sdtdh w16sdtfl w16du wp14">
   <w:p>
     <w:pPr>
-      <w:pStyle w:val="Encabezado"/>
+      <w:pStyle w:val="Header"/>
     </w:pPr>
   </w:p>
 </w:hdr>
@@ -1546,7 +1683,7 @@
         </w:tcPr>
         <w:p>
           <w:pPr>
-            <w:pStyle w:val="Textoindependiente"/>
+            <w:pStyle w:val="BodyText"/>
             <w:spacing w:before="60" w:after="60"/>
             <w:rPr>
               <w:rFonts w:ascii="Berlin Sans FB" w:hAnsi="Berlin Sans FB"/>
@@ -1582,7 +1719,7 @@
         </w:p>
         <w:p>
           <w:pPr>
-            <w:pStyle w:val="Textoindependiente"/>
+            <w:pStyle w:val="BodyText"/>
             <w:spacing w:before="60" w:after="60"/>
             <w:rPr>
               <w:rFonts w:ascii="Berlin Sans FB" w:hAnsi="Berlin Sans FB"/>
@@ -1662,6 +1799,7 @@
             </w:rPr>
             <w:t xml:space="preserve"> </w:t>
           </w:r>
+          <w:proofErr w:type="gramStart"/>
           <w:r>
             <w:rPr>
               <w:rFonts w:ascii="Berlin Sans FB" w:hAnsi="Berlin Sans FB"/>
@@ -1686,6 +1824,7 @@
             </w:rPr>
             <w:t>2</w:t>
           </w:r>
+          <w:proofErr w:type="gramEnd"/>
           <w:r>
             <w:rPr>
               <w:rFonts w:ascii="Berlin Sans FB" w:hAnsi="Berlin Sans FB"/>
@@ -1723,7 +1862,7 @@
         </w:p>
         <w:p>
           <w:pPr>
-            <w:pStyle w:val="Textoindependiente"/>
+            <w:pStyle w:val="BodyText"/>
             <w:spacing w:before="60" w:after="60"/>
             <w:rPr>
               <w:rFonts w:ascii="Berlin Sans FB" w:hAnsi="Berlin Sans FB"/>
@@ -1742,7 +1881,7 @@
         </w:p>
         <w:p>
           <w:pPr>
-            <w:pStyle w:val="Textoindependiente"/>
+            <w:pStyle w:val="BodyText"/>
             <w:rPr>
               <w:lang w:val="en-US"/>
             </w:rPr>
@@ -1878,7 +2017,7 @@
   </w:tbl>
   <w:p>
     <w:pPr>
-      <w:pStyle w:val="Textoindependiente"/>
+      <w:pStyle w:val="BodyText"/>
       <w:rPr>
         <w:sz w:val="16"/>
         <w:szCs w:val="16"/>
@@ -1893,7 +2032,7 @@
 <w:hdr xmlns:wpc="http://schemas.microsoft.com/office/word/2010/wordprocessingCanvas" xmlns:cx="http://schemas.microsoft.com/office/drawing/2014/chartex" xmlns:cx1="http://schemas.microsoft.com/office/drawing/2015/9/8/chartex" xmlns:cx2="http://schemas.microsoft.com/office/drawing/2015/10/21/chartex" xmlns:cx3="http://schemas.microsoft.com/office/drawing/2016/5/9/chartex" xmlns:cx4="http://schemas.microsoft.com/office/drawing/2016/5/10/chartex" xmlns:cx5="http://schemas.microsoft.com/office/drawing/2016/5/11/chartex" xmlns:cx6="http://schemas.microsoft.com/office/drawing/2016/5/12/chartex" xmlns:cx7="http://schemas.microsoft.com/office/drawing/2016/5/13/chartex" xmlns:cx8="http://schemas.microsoft.com/office/drawing/2016/5/14/chartex" xmlns:mc="http://schemas.openxmlformats.org/markup-compatibility/2006" xmlns:aink="http://schemas.microsoft.com/office/drawing/2016/ink" xmlns:am3d="http://schemas.microsoft.com/office/drawing/2017/model3d" xmlns:o="urn:schemas-microsoft-com:office:office" xmlns:oel="http://schemas.microsoft.com/office/2019/extlst" xmlns:r="http://schemas.openxmlformats.org/officeDocument/2006/relationships" xmlns:m="http://schemas.openxmlformats.org/officeDocument/2006/math" xmlns:v="urn:schemas-microsoft-com:vml" xmlns:wp14="http://schemas.microsoft.com/office/word/2010/wordprocessingDrawing" xmlns:wp="http://schemas.openxmlformats.org/drawingml/2006/wordprocessingDrawing" xmlns:w10="urn:schemas-microsoft-com:office:word" xmlns:w="http://schemas.openxmlformats.org/wordprocessingml/2006/main" xmlns:w14="http://schemas.microsoft.com/office/word/2010/wordml" xmlns:w15="http://schemas.microsoft.com/office/word/2012/wordml" xmlns:w16cex="http://schemas.microsoft.com/office/word/2018/wordml/cex" xmlns:w16cid="http://schemas.microsoft.com/office/word/2016/wordml/cid" xmlns:w16="http://schemas.microsoft.com/office/word/2018/wordml" xmlns:w16du="http://schemas.microsoft.com/office/word/2023/wordml/word16du" xmlns:w16sdtdh="http://schemas.microsoft.com/office/word/2020/wordml/sdtdatahash" xmlns:w16sdtfl="http://schemas.microsoft.com/office/word/2024/wordml/sdtformatlock" xmlns:w16se="http://schemas.microsoft.com/office/word/2015/wordml/symex" xmlns:wpg="http://schemas.microsoft.com/office/word/2010/wordprocessingGroup" xmlns:wpi="http://schemas.microsoft.com/office/word/2010/wordprocessingInk" xmlns:wne="http://schemas.microsoft.com/office/word/2006/wordml" xmlns:wps="http://schemas.microsoft.com/office/word/2010/wordprocessingShape" mc:Ignorable="w14 w15 w16se w16cid w16 w16cex w16sdtdh w16sdtfl w16du wp14">
   <w:p>
     <w:pPr>
-      <w:pStyle w:val="Encabezado"/>
+      <w:pStyle w:val="Header"/>
     </w:pPr>
   </w:p>
 </w:hdr>
@@ -2426,7 +2565,7 @@
     <w:lvl w:ilvl="0">
       <w:start w:val="1"/>
       <w:numFmt w:val="decimal"/>
-      <w:pStyle w:val="Ttulo1"/>
+      <w:pStyle w:val="Heading1"/>
       <w:lvlText w:val="%1"/>
       <w:lvlJc w:val="left"/>
       <w:pPr>
@@ -3897,7 +4036,7 @@
     <w:rPrDefault>
       <w:rPr>
         <w:rFonts w:ascii="Times New Roman" w:eastAsia="Times New Roman" w:hAnsi="Times New Roman" w:cs="Times New Roman"/>
-        <w:lang w:val="es-ES" w:eastAsia="es-ES" w:bidi="ar-SA"/>
+        <w:lang w:val="en-GB" w:eastAsia="zh-CN" w:bidi="ar-SA"/>
       </w:rPr>
     </w:rPrDefault>
     <w:pPrDefault/>
@@ -4289,14 +4428,14 @@
     <w:rPr>
       <w:sz w:val="24"/>
       <w:szCs w:val="24"/>
-      <w:lang w:eastAsia="ar-SA"/>
-    </w:rPr>
-  </w:style>
-  <w:style w:type="paragraph" w:styleId="Ttulo1">
+      <w:lang w:val="es-ES" w:eastAsia="ar-SA"/>
+    </w:rPr>
+  </w:style>
+  <w:style w:type="paragraph" w:styleId="Heading1">
     <w:name w:val="heading 1"/>
     <w:basedOn w:val="Normal"/>
     <w:next w:val="Normal"/>
-    <w:link w:val="Ttulo1Car"/>
+    <w:link w:val="Heading1Char"/>
     <w:autoRedefine/>
     <w:qFormat/>
     <w:rsid w:val="00B76AAB"/>
@@ -4318,7 +4457,7 @@
       <w:lang w:val="x-none"/>
     </w:rPr>
   </w:style>
-  <w:style w:type="paragraph" w:styleId="Ttulo2">
+  <w:style w:type="paragraph" w:styleId="Heading2">
     <w:name w:val="heading 2"/>
     <w:basedOn w:val="Normal"/>
     <w:next w:val="Normal"/>
@@ -4334,7 +4473,7 @@
       <w:bCs/>
     </w:rPr>
   </w:style>
-  <w:style w:type="paragraph" w:styleId="Ttulo3">
+  <w:style w:type="paragraph" w:styleId="Heading3">
     <w:name w:val="heading 3"/>
     <w:basedOn w:val="Normal"/>
     <w:next w:val="Normal"/>
@@ -4353,7 +4492,7 @@
       <w:szCs w:val="26"/>
     </w:rPr>
   </w:style>
-  <w:style w:type="paragraph" w:styleId="Ttulo4">
+  <w:style w:type="paragraph" w:styleId="Heading4">
     <w:name w:val="heading 4"/>
     <w:basedOn w:val="Normal"/>
     <w:next w:val="Normal"/>
@@ -4371,7 +4510,7 @@
       <w:szCs w:val="28"/>
     </w:rPr>
   </w:style>
-  <w:style w:type="paragraph" w:styleId="Ttulo5">
+  <w:style w:type="paragraph" w:styleId="Heading5">
     <w:name w:val="heading 5"/>
     <w:basedOn w:val="Normal"/>
     <w:next w:val="Normal"/>
@@ -4390,7 +4529,7 @@
       <w:szCs w:val="26"/>
     </w:rPr>
   </w:style>
-  <w:style w:type="paragraph" w:styleId="Ttulo6">
+  <w:style w:type="paragraph" w:styleId="Heading6">
     <w:name w:val="heading 6"/>
     <w:basedOn w:val="Normal"/>
     <w:next w:val="Normal"/>
@@ -4407,7 +4546,7 @@
       <w:szCs w:val="22"/>
     </w:rPr>
   </w:style>
-  <w:style w:type="paragraph" w:styleId="Ttulo7">
+  <w:style w:type="paragraph" w:styleId="Heading7">
     <w:name w:val="heading 7"/>
     <w:basedOn w:val="Normal"/>
     <w:next w:val="Normal"/>
@@ -4418,7 +4557,7 @@
       <w:outlineLvl w:val="6"/>
     </w:pPr>
   </w:style>
-  <w:style w:type="paragraph" w:styleId="Ttulo8">
+  <w:style w:type="paragraph" w:styleId="Heading8">
     <w:name w:val="heading 8"/>
     <w:basedOn w:val="Normal"/>
     <w:next w:val="Normal"/>
@@ -4433,7 +4572,7 @@
       <w:iCs/>
     </w:rPr>
   </w:style>
-  <w:style w:type="paragraph" w:styleId="Ttulo9">
+  <w:style w:type="paragraph" w:styleId="Heading9">
     <w:name w:val="heading 9"/>
     <w:basedOn w:val="Normal"/>
     <w:next w:val="Normal"/>
@@ -4449,13 +4588,13 @@
       <w:szCs w:val="22"/>
     </w:rPr>
   </w:style>
-  <w:style w:type="character" w:default="1" w:styleId="Fuentedeprrafopredeter">
+  <w:style w:type="character" w:default="1" w:styleId="DefaultParagraphFont">
     <w:name w:val="Default Paragraph Font"/>
     <w:uiPriority w:val="1"/>
     <w:semiHidden/>
     <w:unhideWhenUsed/>
   </w:style>
-  <w:style w:type="table" w:default="1" w:styleId="Tablanormal">
+  <w:style w:type="table" w:default="1" w:styleId="TableNormal">
     <w:name w:val="Normal Table"/>
     <w:uiPriority w:val="99"/>
     <w:semiHidden/>
@@ -4470,7 +4609,7 @@
       </w:tblCellMar>
     </w:tblPr>
   </w:style>
-  <w:style w:type="numbering" w:default="1" w:styleId="Sinlista">
+  <w:style w:type="numbering" w:default="1" w:styleId="NoList">
     <w:name w:val="No List"/>
     <w:uiPriority w:val="99"/>
     <w:semiHidden/>
@@ -4824,16 +4963,16 @@
   <w:style w:type="character" w:customStyle="1" w:styleId="WW-Fuentedeprrafopredeter">
     <w:name w:val="WW-Fuente de párrafo predeter."/>
   </w:style>
-  <w:style w:type="paragraph" w:styleId="Textoindependiente">
+  <w:style w:type="paragraph" w:styleId="BodyText">
     <w:name w:val="Body Text"/>
     <w:basedOn w:val="Normal"/>
     <w:pPr>
       <w:jc w:val="both"/>
     </w:pPr>
   </w:style>
-  <w:style w:type="paragraph" w:styleId="Lista">
+  <w:style w:type="paragraph" w:styleId="List">
     <w:name w:val="List"/>
-    <w:basedOn w:val="Textoindependiente"/>
+    <w:basedOn w:val="BodyText"/>
     <w:rPr>
       <w:rFonts w:cs="Tahoma"/>
     </w:rPr>
@@ -4866,7 +5005,7 @@
   <w:style w:type="paragraph" w:customStyle="1" w:styleId="Encabezado1">
     <w:name w:val="Encabezado1"/>
     <w:basedOn w:val="Normal"/>
-    <w:next w:val="Textoindependiente"/>
+    <w:next w:val="BodyText"/>
     <w:pPr>
       <w:keepNext/>
       <w:spacing w:before="240" w:after="120"/>
@@ -4877,7 +5016,7 @@
       <w:szCs w:val="28"/>
     </w:rPr>
   </w:style>
-  <w:style w:type="paragraph" w:styleId="Sangradetextonormal">
+  <w:style w:type="paragraph" w:styleId="BodyTextIndent">
     <w:name w:val="Body Text Indent"/>
     <w:basedOn w:val="Normal"/>
     <w:pPr>
@@ -4905,7 +5044,7 @@
   </w:style>
   <w:style w:type="paragraph" w:customStyle="1" w:styleId="Contenidodelatabla">
     <w:name w:val="Contenido de la tabla"/>
-    <w:basedOn w:val="Textoindependiente"/>
+    <w:basedOn w:val="BodyText"/>
     <w:pPr>
       <w:suppressLineNumbers/>
     </w:pPr>
@@ -4923,7 +5062,7 @@
       <w:iCs/>
     </w:rPr>
   </w:style>
-  <w:style w:type="paragraph" w:styleId="Piedepgina">
+  <w:style w:type="paragraph" w:styleId="Footer">
     <w:name w:val="footer"/>
     <w:basedOn w:val="Normal"/>
     <w:rsid w:val="00B308CD"/>
@@ -4934,14 +5073,14 @@
       </w:tabs>
     </w:pPr>
   </w:style>
-  <w:style w:type="character" w:styleId="Nmerodepgina">
+  <w:style w:type="character" w:styleId="PageNumber">
     <w:name w:val="page number"/>
-    <w:basedOn w:val="Fuentedeprrafopredeter"/>
+    <w:basedOn w:val="DefaultParagraphFont"/>
     <w:rsid w:val="00B308CD"/>
   </w:style>
-  <w:style w:type="table" w:styleId="Tablaconcuadrcula">
+  <w:style w:type="table" w:styleId="TableGrid">
     <w:name w:val="Table Grid"/>
-    <w:basedOn w:val="Tablanormal"/>
+    <w:basedOn w:val="TableNormal"/>
     <w:rsid w:val="009B1917"/>
     <w:pPr>
       <w:suppressAutoHyphens/>
@@ -4957,7 +5096,7 @@
       </w:tblBorders>
     </w:tblPr>
   </w:style>
-  <w:style w:type="paragraph" w:styleId="TDC1">
+  <w:style w:type="paragraph" w:styleId="TOC1">
     <w:name w:val="toc 1"/>
     <w:basedOn w:val="Normal"/>
     <w:next w:val="Normal"/>
@@ -4965,7 +5104,7 @@
     <w:semiHidden/>
     <w:rsid w:val="00927FBA"/>
   </w:style>
-  <w:style w:type="paragraph" w:styleId="TDC3">
+  <w:style w:type="paragraph" w:styleId="TOC3">
     <w:name w:val="toc 3"/>
     <w:basedOn w:val="Normal"/>
     <w:next w:val="Normal"/>
@@ -4976,7 +5115,7 @@
       <w:ind w:left="480"/>
     </w:pPr>
   </w:style>
-  <w:style w:type="character" w:styleId="Hipervnculo">
+  <w:style w:type="character" w:styleId="Hyperlink">
     <w:name w:val="Hyperlink"/>
     <w:rsid w:val="00927FBA"/>
     <w:rPr>
@@ -4984,7 +5123,7 @@
       <w:u w:val="single"/>
     </w:rPr>
   </w:style>
-  <w:style w:type="paragraph" w:styleId="Encabezado">
+  <w:style w:type="paragraph" w:styleId="Header">
     <w:name w:val="header"/>
     <w:basedOn w:val="Normal"/>
     <w:rsid w:val="00FC77CC"/>
@@ -4997,7 +5136,7 @@
   </w:style>
   <w:style w:type="paragraph" w:customStyle="1" w:styleId="EstiloTtulo2">
     <w:name w:val="Estilo Título 2 +"/>
-    <w:basedOn w:val="Ttulo2"/>
+    <w:basedOn w:val="Heading2"/>
     <w:autoRedefine/>
     <w:rsid w:val="005D270E"/>
     <w:pPr>
@@ -5066,9 +5205,9 @@
       <w:lang w:eastAsia="es-ES"/>
     </w:rPr>
   </w:style>
-  <w:style w:type="character" w:customStyle="1" w:styleId="Ttulo1Car">
-    <w:name w:val="Título 1 Car"/>
-    <w:link w:val="Ttulo1"/>
+  <w:style w:type="character" w:customStyle="1" w:styleId="Heading1Char">
+    <w:name w:val="Heading 1 Char"/>
+    <w:link w:val="Heading1"/>
     <w:rsid w:val="00B76AAB"/>
     <w:rPr>
       <w:rFonts w:ascii="Arial" w:hAnsi="Arial"/>
@@ -5080,10 +5219,10 @@
       <w:lang w:val="x-none" w:eastAsia="ar-SA"/>
     </w:rPr>
   </w:style>
-  <w:style w:type="paragraph" w:styleId="Textodeglobo">
+  <w:style w:type="paragraph" w:styleId="BalloonText">
     <w:name w:val="Balloon Text"/>
     <w:basedOn w:val="Normal"/>
-    <w:link w:val="TextodegloboCar"/>
+    <w:link w:val="BalloonTextChar"/>
     <w:uiPriority w:val="99"/>
     <w:semiHidden/>
     <w:unhideWhenUsed/>
@@ -5094,9 +5233,9 @@
       <w:szCs w:val="16"/>
     </w:rPr>
   </w:style>
-  <w:style w:type="character" w:customStyle="1" w:styleId="TextodegloboCar">
-    <w:name w:val="Texto de globo Car"/>
-    <w:link w:val="Textodeglobo"/>
+  <w:style w:type="character" w:customStyle="1" w:styleId="BalloonTextChar">
+    <w:name w:val="Balloon Text Char"/>
+    <w:link w:val="BalloonText"/>
     <w:uiPriority w:val="99"/>
     <w:semiHidden/>
     <w:rsid w:val="00DC67DE"/>

</xml_diff>